<commit_message>
Updated DocPac Oct 8th
</commit_message>
<xml_diff>
--- a/docpac_oct8/docpac_oct8.docx
+++ b/docpac_oct8/docpac_oct8.docx
@@ -248,6 +248,9 @@
       <w:r>
         <w:t>Team Documentation: Notebook Entry Format</w:t>
       </w:r>
+      <w:r>
+        <w:t xml:space="preserve"> (pg. 2)</w:t>
+      </w:r>
     </w:p>
     <w:p>
       <w:pPr>
@@ -266,6 +269,9 @@
       <w:r>
         <w:t>ite Upgrade: Load Team Profiles from JSON</w:t>
       </w:r>
+      <w:r>
+        <w:t xml:space="preserve"> (pg. 2)</w:t>
+      </w:r>
     </w:p>
     <w:p>
       <w:pPr>
@@ -293,6 +299,11 @@
       <w:r>
         <w:t xml:space="preserve"> to JSON</w:t>
       </w:r>
+      <w:r>
+        <w:t xml:space="preserve"> (pg. 2)</w:t>
+      </w:r>
+      <w:bookmarkStart w:id="0" w:name="_GoBack"/>
+      <w:bookmarkEnd w:id="0"/>
     </w:p>
     <w:p>
       <w:pPr>
@@ -1139,8 +1150,6 @@
       <w:r>
         <w:t>&lt;/p&gt;</w:t>
       </w:r>
-      <w:bookmarkStart w:id="0" w:name="_GoBack"/>
-      <w:bookmarkEnd w:id="0"/>
       <w:r>
         <w:t>”,</w:t>
       </w:r>
@@ -1312,14 +1321,6 @@
           <w:rPr>
             <w:rStyle w:val="Hyperlink"/>
             <w:color w:val="023160" w:themeColor="hyperlink" w:themeShade="80"/>
-            <w14:textFill>
-              <w14:solidFill>
-                <w14:schemeClr w14:val="hlink">
-                  <w14:lumMod w14:val="50000"/>
-                  <w14:lumMod w14:val="50000"/>
-                </w14:schemeClr>
-              </w14:solidFill>
-            </w14:textFill>
           </w:rPr>
           <w:t>http://localhost:8080/feedback?name=Lump&amp;adjective=dumb</w:t>
         </w:r>
@@ -4037,21 +4038,21 @@
         <v:path o:extrusionok="f" gradientshapeok="t" o:connecttype="rect"/>
         <o:lock v:ext="edit" aspectratio="t"/>
       </v:shapetype>
-      <v:shape id="_x0000_i1029" type="#_x0000_t75" alt="Download from cloud" style="width:14.25pt;height:14.25pt;visibility:visible;mso-wrap-style:square" o:bullet="t">
+      <v:shape id="_x0000_i1026" type="#_x0000_t75" alt="Download from cloud" style="width:14.25pt;height:14.25pt;visibility:visible;mso-wrap-style:square" o:bullet="t">
         <v:imagedata r:id="rId1" o:title="Download from cloud"/>
       </v:shape>
     </w:pict>
   </w:numPicBullet>
   <w:numPicBullet w:numPicBulletId="1">
     <w:pict>
-      <v:shape id="_x0000_i1030" type="#_x0000_t75" alt="Eye Icon - Free Download at Icons8" style="width:21.75pt;height:21.75pt;flip:y;visibility:visible;mso-wrap-style:square" o:bullet="t">
+      <v:shape id="_x0000_i1027" type="#_x0000_t75" alt="Eye Icon - Free Download at Icons8" style="width:21.75pt;height:21.75pt;flip:y;visibility:visible;mso-wrap-style:square" o:bullet="t">
         <v:imagedata r:id="rId2" o:title="Eye Icon - Free Download at Icons8"/>
       </v:shape>
     </w:pict>
   </w:numPicBullet>
   <w:numPicBullet w:numPicBulletId="2">
     <w:pict>
-      <v:shape id="_x0000_i1031" type="#_x0000_t75" alt="Pencil Svg Png Icon Free Download (#376363 ..." style="width:14.25pt;height:14.25pt;visibility:visible;mso-wrap-style:square" o:bullet="t">
+      <v:shape id="_x0000_i1028" type="#_x0000_t75" alt="Pencil Svg Png Icon Free Download (#376363 ..." style="width:14.25pt;height:14.25pt;visibility:visible;mso-wrap-style:square" o:bullet="t">
         <v:imagedata r:id="rId3" o:title="Pencil Svg Png Icon Free Download (#376363 "/>
       </v:shape>
     </w:pict>
@@ -11116,18 +11117,18 @@
 </file>
 
 <file path=customXml/item1.xml><?xml version="1.0" encoding="utf-8"?>
+<p:properties xmlns:p="http://schemas.microsoft.com/office/2006/metadata/properties" xmlns:xsi="http://www.w3.org/2001/XMLSchema-instance" xmlns:pc="http://schemas.microsoft.com/office/infopath/2007/PartnerControls">
+  <documentManagement/>
+</p:properties>
+</file>
+
+<file path=customXml/item2.xml><?xml version="1.0" encoding="utf-8"?>
 <?mso-contentType ?>
 <FormTemplates xmlns="http://schemas.microsoft.com/sharepoint/v3/contenttype/forms">
   <Display>DocumentLibraryForm</Display>
   <Edit>DocumentLibraryForm</Edit>
   <New>DocumentLibraryForm</New>
 </FormTemplates>
-</file>
-
-<file path=customXml/item2.xml><?xml version="1.0" encoding="utf-8"?>
-<p:properties xmlns:p="http://schemas.microsoft.com/office/2006/metadata/properties" xmlns:xsi="http://www.w3.org/2001/XMLSchema-instance" xmlns:pc="http://schemas.microsoft.com/office/infopath/2007/PartnerControls">
-  <documentManagement/>
-</p:properties>
 </file>
 
 <file path=customXml/item3.xml><?xml version="1.0" encoding="utf-8"?>
@@ -11364,18 +11365,26 @@
 </file>
 
 <file path=customXml/itemProps1.xml><?xml version="1.0" encoding="utf-8"?>
-<ds:datastoreItem xmlns:ds="http://schemas.openxmlformats.org/officeDocument/2006/customXml" ds:itemID="{E1348E40-A9A5-4199-92A0-5FD0DEFF8C5D}">
+<ds:datastoreItem xmlns:ds="http://schemas.openxmlformats.org/officeDocument/2006/customXml" ds:itemID="{9849282B-67B3-426A-88CF-06741A57A774}">
   <ds:schemaRefs>
-    <ds:schemaRef ds:uri="http://schemas.microsoft.com/sharepoint/v3/contenttype/forms"/>
+    <ds:schemaRef ds:uri="http://purl.org/dc/elements/1.1/"/>
+    <ds:schemaRef ds:uri="http://www.w3.org/XML/1998/namespace"/>
+    <ds:schemaRef ds:uri="http://purl.org/dc/dcmitype/"/>
+    <ds:schemaRef ds:uri="http://schemas.microsoft.com/office/2006/documentManagement/types"/>
+    <ds:schemaRef ds:uri="http://schemas.microsoft.com/office/2006/metadata/properties"/>
+    <ds:schemaRef ds:uri="http://schemas.microsoft.com/office/infopath/2007/PartnerControls"/>
+    <ds:schemaRef ds:uri="cc9255bc-4d99-4f42-bba5-857cbcc6e725"/>
+    <ds:schemaRef ds:uri="http://schemas.openxmlformats.org/package/2006/metadata/core-properties"/>
+    <ds:schemaRef ds:uri="fc2bff61-6a31-4c51-9f32-b9bba46405e5"/>
+    <ds:schemaRef ds:uri="http://purl.org/dc/terms/"/>
   </ds:schemaRefs>
 </ds:datastoreItem>
 </file>
 
 <file path=customXml/itemProps2.xml><?xml version="1.0" encoding="utf-8"?>
-<ds:datastoreItem xmlns:ds="http://schemas.openxmlformats.org/officeDocument/2006/customXml" ds:itemID="{9849282B-67B3-426A-88CF-06741A57A774}">
+<ds:datastoreItem xmlns:ds="http://schemas.openxmlformats.org/officeDocument/2006/customXml" ds:itemID="{E1348E40-A9A5-4199-92A0-5FD0DEFF8C5D}">
   <ds:schemaRefs>
-    <ds:schemaRef ds:uri="http://schemas.microsoft.com/office/2006/metadata/properties"/>
-    <ds:schemaRef ds:uri="http://schemas.microsoft.com/office/infopath/2007/PartnerControls"/>
+    <ds:schemaRef ds:uri="http://schemas.microsoft.com/sharepoint/v3/contenttype/forms"/>
   </ds:schemaRefs>
 </ds:datastoreItem>
 </file>
@@ -11400,7 +11409,7 @@
 </file>
 
 <file path=customXml/itemProps4.xml><?xml version="1.0" encoding="utf-8"?>
-<ds:datastoreItem xmlns:ds="http://schemas.openxmlformats.org/officeDocument/2006/customXml" ds:itemID="{F639436D-2135-4677-8CDB-8194EE0204DC}">
+<ds:datastoreItem xmlns:ds="http://schemas.openxmlformats.org/officeDocument/2006/customXml" ds:itemID="{9C8DCFFD-91DE-4425-9FCC-A53ECD8051B8}">
   <ds:schemaRefs>
     <ds:schemaRef ds:uri="http://schemas.openxmlformats.org/officeDocument/2006/bibliography"/>
   </ds:schemaRefs>

</xml_diff>